<commit_message>
doc: Add examples for report
</commit_message>
<xml_diff>
--- a/report.docx
+++ b/report.docx
@@ -851,10 +851,7 @@
         <w:t xml:space="preserve">common ways to measure performance a clustering algorithm: </w:t>
       </w:r>
       <w:r>
-        <w:t>Internal</w:t>
-      </w:r>
-      <w:r>
-        <w:t xml:space="preserve"> measure and External</w:t>
+        <w:t>Internal measure and External</w:t>
       </w:r>
       <w:r>
         <w:t xml:space="preserve"> mea</w:t>
@@ -1764,10 +1761,7 @@
         </w:rPr>
       </w:pPr>
       <w:r>
-        <w:t>Entropy</w:t>
-      </w:r>
-      <w:r>
-        <w:t>:</w:t>
+        <w:t>Entropy:</w:t>
       </w:r>
       <w:r>
         <w:tab/>
@@ -2093,13 +2087,7 @@
         <w:rPr>
           <w:rStyle w:val="Emphasis"/>
         </w:rPr>
-        <w:t>Note</w:t>
-      </w:r>
-      <w:r>
-        <w:rPr>
-          <w:rStyle w:val="Emphasis"/>
-        </w:rPr>
-        <w:t>:</w:t>
+        <w:t>Note:</w:t>
       </w:r>
       <w:r>
         <w:rPr>
@@ -3177,6 +3165,11 @@
     </w:p>
     <w:p>
       <w:pPr>
+        <w:pStyle w:val="ListParagraph"/>
+        <w:numPr>
+          <w:ilvl w:val="0"/>
+          <w:numId w:val="29"/>
+        </w:numPr>
         <w:rPr>
           <w:rStyle w:val="Emphasis"/>
           <w:b w:val="0"/>
@@ -3210,6 +3203,11 @@
     </w:p>
     <w:p>
       <w:pPr>
+        <w:pStyle w:val="ListParagraph"/>
+        <w:numPr>
+          <w:ilvl w:val="0"/>
+          <w:numId w:val="29"/>
+        </w:numPr>
         <w:tabs>
           <w:tab w:val="right" w:pos="9360"/>
         </w:tabs>
@@ -3292,6 +3290,13 @@
       </w:r>
     </w:p>
     <w:p>
+      <w:pPr>
+        <w:pStyle w:val="ListParagraph"/>
+        <w:numPr>
+          <w:ilvl w:val="0"/>
+          <w:numId w:val="28"/>
+        </w:numPr>
+      </w:pPr>
       <w:r>
         <w:t>Need to pick K</w:t>
       </w:r>
@@ -3366,12 +3371,27 @@
       </w:r>
     </w:p>
     <w:p>
-      <w:r>
-        <w:t>Sensitive to initialization</w:t>
-      </w:r>
+      <w:pPr>
+        <w:pStyle w:val="ListParagraph"/>
+        <w:rPr>
+          <w:i/>
+        </w:rPr>
+      </w:pPr>
     </w:p>
     <w:p>
       <w:pPr>
+        <w:pStyle w:val="ListParagraph"/>
+        <w:numPr>
+          <w:ilvl w:val="0"/>
+          <w:numId w:val="28"/>
+        </w:numPr>
+      </w:pPr>
+      <w:r>
+        <w:t>Sensitive to initialization</w:t>
+      </w:r>
+    </w:p>
+    <w:p>
+      <w:pPr>
         <w:ind w:left="720"/>
         <w:rPr>
           <w:i/>
@@ -3419,8 +3439,6 @@
         </w:rPr>
         <w:t>a simple</w:t>
       </w:r>
-      <w:bookmarkStart w:id="1" w:name="_GoBack"/>
-      <w:bookmarkEnd w:id="1"/>
       <w:r>
         <w:rPr>
           <w:i/>
@@ -3557,51 +3575,1145 @@
     </w:p>
     <w:p>
       <w:pPr>
-        <w:ind w:left="720"/>
-      </w:pPr>
-      <w:r>
+        <w:jc w:val="center"/>
+      </w:pPr>
+      <w:r>
+        <w:rPr>
+          <w:noProof/>
+        </w:rPr>
         <w:lastRenderedPageBreak/>
-        <w:t>To simplest way to avoid this problem I’ve found is re-runing Kmeans</w:t>
-      </w:r>
-      <w:r>
-        <w:t xml:space="preserve"> and “hope” the random initialization will be better in next time</w:t>
-      </w:r>
-      <w:r>
-        <w:t xml:space="preserve"> (just run it again if we feel the result is not good enough)</w:t>
-      </w:r>
-      <w:r>
-        <w:t>.</w:t>
-      </w:r>
-      <w:r>
-        <w:t xml:space="preserve"> </w:t>
+        <w:drawing>
+          <wp:inline distT="0" distB="0" distL="0" distR="0">
+            <wp:extent cx="5943600" cy="3169285"/>
+            <wp:effectExtent l="0" t="0" r="0" b="0"/>
+            <wp:docPr id="1" name="Picture 1"/>
+            <wp:cNvGraphicFramePr>
+              <a:graphicFrameLocks xmlns:a="http://schemas.openxmlformats.org/drawingml/2006/main" noChangeAspect="1"/>
+            </wp:cNvGraphicFramePr>
+            <a:graphic xmlns:a="http://schemas.openxmlformats.org/drawingml/2006/main">
+              <a:graphicData uri="http://schemas.openxmlformats.org/drawingml/2006/picture">
+                <pic:pic xmlns:pic="http://schemas.openxmlformats.org/drawingml/2006/picture">
+                  <pic:nvPicPr>
+                    <pic:cNvPr id="1" name="kmeans.png"/>
+                    <pic:cNvPicPr/>
+                  </pic:nvPicPr>
+                  <pic:blipFill>
+                    <a:blip r:embed="rId23"/>
+                    <a:stretch>
+                      <a:fillRect/>
+                    </a:stretch>
+                  </pic:blipFill>
+                  <pic:spPr>
+                    <a:xfrm>
+                      <a:off x="0" y="0"/>
+                      <a:ext cx="5943600" cy="3169285"/>
+                    </a:xfrm>
+                    <a:prstGeom prst="rect">
+                      <a:avLst/>
+                    </a:prstGeom>
+                  </pic:spPr>
+                </pic:pic>
+              </a:graphicData>
+            </a:graphic>
+          </wp:inline>
+        </w:drawing>
       </w:r>
     </w:p>
     <w:p>
-      <w:r>
-        <w:t>Only finds “spherical” clusters</w:t>
+      <w:pPr>
+        <w:jc w:val="center"/>
+      </w:pPr>
+      <w:r>
+        <w:rPr>
+          <w:noProof/>
+        </w:rPr>
+        <w:drawing>
+          <wp:inline distT="0" distB="0" distL="0" distR="0" wp14:anchorId="674D81B1" wp14:editId="06338D19">
+            <wp:extent cx="5943600" cy="3093085"/>
+            <wp:effectExtent l="0" t="0" r="0" b="0"/>
+            <wp:docPr id="2" name="Picture 2"/>
+            <wp:cNvGraphicFramePr>
+              <a:graphicFrameLocks xmlns:a="http://schemas.openxmlformats.org/drawingml/2006/main" noChangeAspect="1"/>
+            </wp:cNvGraphicFramePr>
+            <a:graphic xmlns:a="http://schemas.openxmlformats.org/drawingml/2006/main">
+              <a:graphicData uri="http://schemas.openxmlformats.org/drawingml/2006/picture">
+                <pic:pic xmlns:pic="http://schemas.openxmlformats.org/drawingml/2006/picture">
+                  <pic:nvPicPr>
+                    <pic:cNvPr id="1" name=""/>
+                    <pic:cNvPicPr/>
+                  </pic:nvPicPr>
+                  <pic:blipFill>
+                    <a:blip r:embed="rId24"/>
+                    <a:stretch>
+                      <a:fillRect/>
+                    </a:stretch>
+                  </pic:blipFill>
+                  <pic:spPr>
+                    <a:xfrm>
+                      <a:off x="0" y="0"/>
+                      <a:ext cx="5943600" cy="3093085"/>
+                    </a:xfrm>
+                    <a:prstGeom prst="rect">
+                      <a:avLst/>
+                    </a:prstGeom>
+                  </pic:spPr>
+                </pic:pic>
+              </a:graphicData>
+            </a:graphic>
+          </wp:inline>
+        </w:drawing>
       </w:r>
     </w:p>
     <w:p>
       <w:pPr>
-        <w:rPr>
-          <w:rFonts w:eastAsiaTheme="minorEastAsia"/>
-        </w:rPr>
-      </w:pPr>
-      <w:r>
-        <w:t>Sensitive to outliers</w:t>
+        <w:jc w:val="center"/>
+      </w:pPr>
+      <w:r>
+        <w:rPr>
+          <w:noProof/>
+        </w:rPr>
+        <w:lastRenderedPageBreak/>
+        <w:drawing>
+          <wp:inline distT="0" distB="0" distL="0" distR="0" wp14:anchorId="20A499F3" wp14:editId="4C18312B">
+            <wp:extent cx="5943600" cy="2966720"/>
+            <wp:effectExtent l="0" t="0" r="0" b="5080"/>
+            <wp:docPr id="3" name="Picture 3"/>
+            <wp:cNvGraphicFramePr>
+              <a:graphicFrameLocks xmlns:a="http://schemas.openxmlformats.org/drawingml/2006/main" noChangeAspect="1"/>
+            </wp:cNvGraphicFramePr>
+            <a:graphic xmlns:a="http://schemas.openxmlformats.org/drawingml/2006/main">
+              <a:graphicData uri="http://schemas.openxmlformats.org/drawingml/2006/picture">
+                <pic:pic xmlns:pic="http://schemas.openxmlformats.org/drawingml/2006/picture">
+                  <pic:nvPicPr>
+                    <pic:cNvPr id="1" name=""/>
+                    <pic:cNvPicPr/>
+                  </pic:nvPicPr>
+                  <pic:blipFill>
+                    <a:blip r:embed="rId25"/>
+                    <a:stretch>
+                      <a:fillRect/>
+                    </a:stretch>
+                  </pic:blipFill>
+                  <pic:spPr>
+                    <a:xfrm>
+                      <a:off x="0" y="0"/>
+                      <a:ext cx="5943600" cy="2966720"/>
+                    </a:xfrm>
+                    <a:prstGeom prst="rect">
+                      <a:avLst/>
+                    </a:prstGeom>
+                  </pic:spPr>
+                </pic:pic>
+              </a:graphicData>
+            </a:graphic>
+          </wp:inline>
+        </w:drawing>
       </w:r>
     </w:p>
     <w:p>
       <w:pPr>
-        <w:pStyle w:val="Heading1"/>
-      </w:pPr>
-      <w:r>
-        <w:t>Some other clustering algorithm</w:t>
+        <w:jc w:val="center"/>
+      </w:pPr>
+      <w:r>
+        <w:t xml:space="preserve">Figure 6. More </w:t>
+      </w:r>
+      <w:r>
+        <w:t>tests for kmeans</w:t>
       </w:r>
     </w:p>
     <w:p>
+      <w:pPr>
+        <w:ind w:left="720"/>
+      </w:pPr>
+      <w:r>
+        <w:t>To simplest way to avoid this problem I’ve found is re-runing Kmeans</w:t>
+      </w:r>
+      <w:r>
+        <w:t xml:space="preserve"> and “hope” the random initialization will be better in next time</w:t>
+      </w:r>
+      <w:r>
+        <w:t xml:space="preserve"> (just run it again if we feel the result is not good enough)</w:t>
+      </w:r>
       <w:r>
         <w:t>.</w:t>
+      </w:r>
+      <w:r>
+        <w:t xml:space="preserve"> </w:t>
+      </w:r>
+    </w:p>
+    <w:p>
+      <w:pPr>
+        <w:pStyle w:val="ListParagraph"/>
+        <w:numPr>
+          <w:ilvl w:val="0"/>
+          <w:numId w:val="28"/>
+        </w:numPr>
+      </w:pPr>
+      <w:r>
+        <w:t>Only finds “spherical” clusters</w:t>
+      </w:r>
+    </w:p>
+    <w:p>
+      <w:pPr>
+        <w:ind w:left="720"/>
+      </w:pPr>
+      <w:r>
+        <w:t>Let’s see how is it</w:t>
+      </w:r>
+    </w:p>
+    <w:p>
+      <w:pPr>
+        <w:ind w:left="720"/>
+        <w:jc w:val="center"/>
+      </w:pPr>
+      <w:r>
+        <w:rPr>
+          <w:noProof/>
+        </w:rPr>
+        <w:drawing>
+          <wp:inline distT="0" distB="0" distL="0" distR="0" wp14:anchorId="199A754A" wp14:editId="308AED6F">
+            <wp:extent cx="5943600" cy="3055620"/>
+            <wp:effectExtent l="0" t="0" r="0" b="0"/>
+            <wp:docPr id="7" name="Picture 7"/>
+            <wp:cNvGraphicFramePr>
+              <a:graphicFrameLocks xmlns:a="http://schemas.openxmlformats.org/drawingml/2006/main" noChangeAspect="1"/>
+            </wp:cNvGraphicFramePr>
+            <a:graphic xmlns:a="http://schemas.openxmlformats.org/drawingml/2006/main">
+              <a:graphicData uri="http://schemas.openxmlformats.org/drawingml/2006/picture">
+                <pic:pic xmlns:pic="http://schemas.openxmlformats.org/drawingml/2006/picture">
+                  <pic:nvPicPr>
+                    <pic:cNvPr id="1" name=""/>
+                    <pic:cNvPicPr/>
+                  </pic:nvPicPr>
+                  <pic:blipFill>
+                    <a:blip r:embed="rId26"/>
+                    <a:stretch>
+                      <a:fillRect/>
+                    </a:stretch>
+                  </pic:blipFill>
+                  <pic:spPr>
+                    <a:xfrm>
+                      <a:off x="0" y="0"/>
+                      <a:ext cx="5943600" cy="3055620"/>
+                    </a:xfrm>
+                    <a:prstGeom prst="rect">
+                      <a:avLst/>
+                    </a:prstGeom>
+                  </pic:spPr>
+                </pic:pic>
+              </a:graphicData>
+            </a:graphic>
+          </wp:inline>
+        </w:drawing>
+      </w:r>
+    </w:p>
+    <w:p>
+      <w:pPr>
+        <w:ind w:left="720"/>
+        <w:jc w:val="center"/>
+      </w:pPr>
+      <w:r>
+        <w:t xml:space="preserve">Figure 7. Kmeans </w:t>
+      </w:r>
+      <w:r>
+        <w:t>only finds spherical clusters</w:t>
+      </w:r>
+    </w:p>
+    <w:p>
+      <w:pPr>
+        <w:ind w:left="720"/>
+      </w:pPr>
+      <w:r>
+        <w:lastRenderedPageBreak/>
+        <w:t>We expects the result to be 2 cluster of 2 circles but Kmeans can not find them.</w:t>
+      </w:r>
+    </w:p>
+    <w:p>
+      <w:pPr>
+        <w:ind w:left="720"/>
+      </w:pPr>
+      <w:r>
+        <w:t>The only way to advoid this problem is using another clustering algorithm because this is exactly how K-means works.</w:t>
+      </w:r>
+    </w:p>
+    <w:p>
+      <w:pPr>
+        <w:pStyle w:val="ListParagraph"/>
+        <w:numPr>
+          <w:ilvl w:val="0"/>
+          <w:numId w:val="28"/>
+        </w:numPr>
+        <w:rPr>
+          <w:rFonts w:eastAsiaTheme="minorEastAsia"/>
+        </w:rPr>
+      </w:pPr>
+      <w:r>
+        <w:t>Sensitive to outliers</w:t>
+      </w:r>
+    </w:p>
+    <w:p>
+      <w:pPr>
+        <w:pStyle w:val="ListParagraph"/>
+      </w:pPr>
+      <w:r>
+        <w:t>There are usually some</w:t>
+      </w:r>
+      <w:r>
+        <w:t xml:space="preserve"> outli</w:t>
+      </w:r>
+      <w:r>
+        <w:t>ers in data, it makes kmeans work worse</w:t>
+      </w:r>
+      <w:r>
+        <w:t>.</w:t>
+      </w:r>
+      <w:r>
+        <w:t xml:space="preserve"> It would be something like the </w:t>
+      </w:r>
+      <w:r>
+        <w:t>below</w:t>
+      </w:r>
+      <w:r>
+        <w:t xml:space="preserve"> example.</w:t>
+      </w:r>
+    </w:p>
+    <w:p>
+      <w:pPr>
+        <w:pStyle w:val="ListParagraph"/>
+        <w:ind w:left="990"/>
+      </w:pPr>
+      <w:r>
+        <w:t xml:space="preserve"> </w:t>
+      </w:r>
+      <w:r>
+        <w:rPr>
+          <w:noProof/>
+        </w:rPr>
+        <w:drawing>
+          <wp:inline distT="0" distB="0" distL="0" distR="0" wp14:anchorId="455C7353" wp14:editId="1596FBC9">
+            <wp:extent cx="5657850" cy="3419475"/>
+            <wp:effectExtent l="0" t="0" r="0" b="9525"/>
+            <wp:docPr id="10" name="Picture 10"/>
+            <wp:cNvGraphicFramePr>
+              <a:graphicFrameLocks xmlns:a="http://schemas.openxmlformats.org/drawingml/2006/main" noChangeAspect="1"/>
+            </wp:cNvGraphicFramePr>
+            <a:graphic xmlns:a="http://schemas.openxmlformats.org/drawingml/2006/main">
+              <a:graphicData uri="http://schemas.openxmlformats.org/drawingml/2006/picture">
+                <pic:pic xmlns:pic="http://schemas.openxmlformats.org/drawingml/2006/picture">
+                  <pic:nvPicPr>
+                    <pic:cNvPr id="1" name=""/>
+                    <pic:cNvPicPr/>
+                  </pic:nvPicPr>
+                  <pic:blipFill>
+                    <a:blip r:embed="rId27"/>
+                    <a:stretch>
+                      <a:fillRect/>
+                    </a:stretch>
+                  </pic:blipFill>
+                  <pic:spPr>
+                    <a:xfrm>
+                      <a:off x="0" y="0"/>
+                      <a:ext cx="5657850" cy="3419475"/>
+                    </a:xfrm>
+                    <a:prstGeom prst="rect">
+                      <a:avLst/>
+                    </a:prstGeom>
+                  </pic:spPr>
+                </pic:pic>
+              </a:graphicData>
+            </a:graphic>
+          </wp:inline>
+        </w:drawing>
+      </w:r>
+    </w:p>
+    <w:p>
+      <w:pPr>
+        <w:pStyle w:val="ListParagraph"/>
+        <w:jc w:val="center"/>
+      </w:pPr>
+      <w:r>
+        <w:t>Figure 8. Outliers and Kmeans</w:t>
+      </w:r>
+    </w:p>
+    <w:p>
+      <w:pPr>
+        <w:pStyle w:val="ListParagraph"/>
+      </w:pPr>
+      <w:r>
+        <w:t>The</w:t>
+      </w:r>
+      <w:r>
+        <w:t xml:space="preserve"> common way to deal with outlier</w:t>
+      </w:r>
+      <w:r>
+        <w:t xml:space="preserve"> is “Outlier Removal”</w:t>
+      </w:r>
+      <w:r>
+        <w:t>- All we need to do is handle with outlier (remove them) in data first, then we can apply kmeans later.</w:t>
+      </w:r>
+    </w:p>
+    <w:p>
+      <w:pPr>
+        <w:pStyle w:val="ListParagraph"/>
+        <w:rPr>
+          <w:rFonts w:eastAsiaTheme="minorEastAsia"/>
+        </w:rPr>
+      </w:pPr>
+      <w:r>
+        <w:rPr>
+          <w:rFonts w:eastAsiaTheme="minorEastAsia"/>
+        </w:rPr>
+        <w:t xml:space="preserve">Here is some blogs and </w:t>
+      </w:r>
+      <w:r>
+        <w:rPr>
+          <w:rFonts w:eastAsiaTheme="minorEastAsia"/>
+        </w:rPr>
+        <w:t>article</w:t>
+      </w:r>
+      <w:r>
+        <w:rPr>
+          <w:rFonts w:eastAsiaTheme="minorEastAsia"/>
+        </w:rPr>
+        <w:t>s for f</w:t>
+      </w:r>
+      <w:r>
+        <w:rPr>
+          <w:rFonts w:eastAsiaTheme="minorEastAsia"/>
+        </w:rPr>
+        <w:t>inding and dealing with outlier:</w:t>
+      </w:r>
+    </w:p>
+    <w:p>
+      <w:pPr>
+        <w:pStyle w:val="ListParagraph"/>
+        <w:rPr>
+          <w:rFonts w:eastAsiaTheme="minorEastAsia"/>
+        </w:rPr>
+      </w:pPr>
+      <w:hyperlink r:id="rId28" w:history="1">
+        <w:r>
+          <w:rPr>
+            <w:rStyle w:val="Hyperlink"/>
+            <w:rFonts w:eastAsiaTheme="minorEastAsia"/>
+          </w:rPr>
+          <w:t>https://conversionxl.com/blog/outliers/</w:t>
+        </w:r>
+      </w:hyperlink>
+    </w:p>
+    <w:p>
+      <w:pPr>
+        <w:pStyle w:val="ListParagraph"/>
+        <w:rPr>
+          <w:rFonts w:eastAsiaTheme="minorEastAsia"/>
+        </w:rPr>
+      </w:pPr>
+      <w:hyperlink r:id="rId29" w:history="1">
+        <w:r>
+          <w:rPr>
+            <w:rStyle w:val="Hyperlink"/>
+            <w:rFonts w:eastAsiaTheme="minorEastAsia"/>
+          </w:rPr>
+          <w:t>https://www.umiacs.umd.edu/~kmitra/files/talksPosters/HandlingOutliersMissingDataISI.pdf</w:t>
+        </w:r>
+      </w:hyperlink>
+    </w:p>
+    <w:p>
+      <w:pPr>
+        <w:pStyle w:val="ListParagraph"/>
+        <w:rPr>
+          <w:rFonts w:eastAsiaTheme="minorEastAsia"/>
+        </w:rPr>
+      </w:pPr>
+      <w:hyperlink r:id="rId30" w:history="1">
+        <w:r>
+          <w:rPr>
+            <w:rStyle w:val="Hyperlink"/>
+            <w:rFonts w:eastAsiaTheme="minorEastAsia"/>
+          </w:rPr>
+          <w:t>http://cs.joensuu.fi/~villeh/35400978.pdf</w:t>
+        </w:r>
+      </w:hyperlink>
+    </w:p>
+    <w:p>
+      <w:pPr>
+        <w:rPr>
+          <w:rFonts w:eastAsiaTheme="minorEastAsia"/>
+        </w:rPr>
+      </w:pPr>
+      <w:r>
+        <w:rPr>
+          <w:rFonts w:eastAsiaTheme="minorEastAsia"/>
+        </w:rPr>
+        <w:tab/>
+        <w:t xml:space="preserve">I haven’t read all of them, but in case </w:t>
+      </w:r>
+      <w:r>
+        <w:rPr>
+          <w:rFonts w:eastAsiaTheme="minorEastAsia"/>
+        </w:rPr>
+        <w:t>I get trouble with outlier, they will be really helpful.</w:t>
+      </w:r>
+    </w:p>
+    <w:p>
+      <w:pPr>
+        <w:rPr>
+          <w:rFonts w:eastAsiaTheme="minorEastAsia"/>
+        </w:rPr>
+      </w:pPr>
+      <w:r>
+        <w:rPr>
+          <w:rFonts w:eastAsiaTheme="minorEastAsia"/>
+        </w:rPr>
+        <w:tab/>
+        <w:t>For now, I just need to know there are some way to deal with outliers if needed</w:t>
+      </w:r>
+      <w:r>
+        <w:rPr>
+          <w:rFonts w:eastAsiaTheme="minorEastAsia"/>
+        </w:rPr>
+        <w:t>.</w:t>
+      </w:r>
+    </w:p>
+    <w:p>
+      <w:pPr>
+        <w:pStyle w:val="Heading1"/>
+      </w:pPr>
+      <w:r>
+        <w:lastRenderedPageBreak/>
+        <w:t>Some other clustering algorithm</w:t>
+      </w:r>
+      <w:r>
+        <w:t>s</w:t>
+      </w:r>
+    </w:p>
+    <w:p>
+      <w:pPr>
+        <w:rPr>
+          <w:rStyle w:val="Emphasis"/>
+        </w:rPr>
+      </w:pPr>
+      <w:r>
+        <w:rPr>
+          <w:rStyle w:val="Emphasis"/>
+        </w:rPr>
+        <w:t>Spectral Clustering</w:t>
+      </w:r>
+    </w:p>
+    <w:p>
+      <w:pPr>
+        <w:rPr>
+          <w:rStyle w:val="Emphasis"/>
+          <w:color w:val="2B579A" w:themeColor="accent5"/>
+        </w:rPr>
+      </w:pPr>
+      <w:r>
+        <w:rPr>
+          <w:rStyle w:val="Emphasis"/>
+          <w:color w:val="2B579A" w:themeColor="accent5"/>
+        </w:rPr>
+        <w:t>Introduction</w:t>
+      </w:r>
+    </w:p>
+    <w:p>
+      <w:pPr>
+        <w:rPr>
+          <w:rStyle w:val="Emphasis"/>
+          <w:b w:val="0"/>
+          <w:color w:val="auto"/>
+        </w:rPr>
+      </w:pPr>
+      <w:r>
+        <w:rPr>
+          <w:rStyle w:val="Emphasis"/>
+          <w:b w:val="0"/>
+          <w:color w:val="auto"/>
+        </w:rPr>
+        <w:t>The goal of spectral clu</w:t>
+      </w:r>
+      <w:r>
+        <w:rPr>
+          <w:rStyle w:val="Emphasis"/>
+          <w:b w:val="0"/>
+          <w:color w:val="auto"/>
+        </w:rPr>
+        <w:t xml:space="preserve">stering is </w:t>
+      </w:r>
+      <w:r>
+        <w:rPr>
+          <w:rStyle w:val="Emphasis"/>
+          <w:b w:val="0"/>
+          <w:color w:val="auto"/>
+        </w:rPr>
+        <w:t>cluster</w:t>
+      </w:r>
+      <w:r>
+        <w:rPr>
+          <w:rStyle w:val="Emphasis"/>
+          <w:b w:val="0"/>
+          <w:color w:val="auto"/>
+        </w:rPr>
+        <w:t>ing</w:t>
+      </w:r>
+      <w:r>
+        <w:rPr>
+          <w:rStyle w:val="Emphasis"/>
+          <w:b w:val="0"/>
+          <w:color w:val="auto"/>
+        </w:rPr>
+        <w:t xml:space="preserve"> data that is connected but not necessarily compact or clustered within convex boundaries</w:t>
+      </w:r>
+      <w:r>
+        <w:rPr>
+          <w:rStyle w:val="Emphasis"/>
+          <w:b w:val="0"/>
+          <w:color w:val="auto"/>
+        </w:rPr>
+        <w:t xml:space="preserve"> (like Kmean).  </w:t>
+      </w:r>
+    </w:p>
+    <w:p>
+      <w:pPr>
+        <w:jc w:val="center"/>
+        <w:rPr>
+          <w:rStyle w:val="Emphasis"/>
+          <w:b w:val="0"/>
+        </w:rPr>
+      </w:pPr>
+      <w:r>
+        <w:rPr>
+          <w:noProof/>
+        </w:rPr>
+        <w:drawing>
+          <wp:inline distT="0" distB="0" distL="0" distR="0" wp14:anchorId="5C97A57A" wp14:editId="40B4243E">
+            <wp:extent cx="4733925" cy="2231924"/>
+            <wp:effectExtent l="19050" t="19050" r="9525" b="16510"/>
+            <wp:docPr id="13" name="Picture 13"/>
+            <wp:cNvGraphicFramePr>
+              <a:graphicFrameLocks xmlns:a="http://schemas.openxmlformats.org/drawingml/2006/main" noChangeAspect="1"/>
+            </wp:cNvGraphicFramePr>
+            <a:graphic xmlns:a="http://schemas.openxmlformats.org/drawingml/2006/main">
+              <a:graphicData uri="http://schemas.openxmlformats.org/drawingml/2006/picture">
+                <pic:pic xmlns:pic="http://schemas.openxmlformats.org/drawingml/2006/picture">
+                  <pic:nvPicPr>
+                    <pic:cNvPr id="1" name=""/>
+                    <pic:cNvPicPr/>
+                  </pic:nvPicPr>
+                  <pic:blipFill>
+                    <a:blip r:embed="rId31"/>
+                    <a:stretch>
+                      <a:fillRect/>
+                    </a:stretch>
+                  </pic:blipFill>
+                  <pic:spPr>
+                    <a:xfrm>
+                      <a:off x="0" y="0"/>
+                      <a:ext cx="4737194" cy="2233465"/>
+                    </a:xfrm>
+                    <a:prstGeom prst="rect">
+                      <a:avLst/>
+                    </a:prstGeom>
+                    <a:ln>
+                      <a:solidFill>
+                        <a:schemeClr val="accent1"/>
+                      </a:solidFill>
+                    </a:ln>
+                  </pic:spPr>
+                </pic:pic>
+              </a:graphicData>
+            </a:graphic>
+          </wp:inline>
+        </w:drawing>
+      </w:r>
+    </w:p>
+    <w:p>
+      <w:pPr>
+        <w:jc w:val="center"/>
+        <w:rPr>
+          <w:rStyle w:val="Emphasis"/>
+          <w:b w:val="0"/>
+          <w:color w:val="auto"/>
+        </w:rPr>
+      </w:pPr>
+      <w:r>
+        <w:rPr>
+          <w:rStyle w:val="Emphasis"/>
+          <w:b w:val="0"/>
+          <w:color w:val="auto"/>
+        </w:rPr>
+        <w:t>Figure 9. Compactness vs Connectivity</w:t>
+      </w:r>
+    </w:p>
+    <w:p>
+      <w:pPr>
+        <w:rPr>
+          <w:rStyle w:val="Emphasis"/>
+          <w:color w:val="2B579A" w:themeColor="accent5"/>
+        </w:rPr>
+      </w:pPr>
+      <w:r>
+        <w:rPr>
+          <w:rStyle w:val="Emphasis"/>
+          <w:color w:val="2B579A" w:themeColor="accent5"/>
+        </w:rPr>
+        <w:t xml:space="preserve">Where </w:t>
+      </w:r>
+      <w:r>
+        <w:rPr>
+          <w:rStyle w:val="Emphasis"/>
+          <w:color w:val="2B579A" w:themeColor="accent5"/>
+        </w:rPr>
+        <w:t>can I use it</w:t>
+      </w:r>
+    </w:p>
+    <w:p>
+      <w:pPr>
+        <w:rPr>
+          <w:rStyle w:val="Emphasis"/>
+          <w:b w:val="0"/>
+          <w:color w:val="auto"/>
+        </w:rPr>
+      </w:pPr>
+      <w:r>
+        <w:rPr>
+          <w:rStyle w:val="Emphasis"/>
+          <w:b w:val="0"/>
+          <w:color w:val="auto"/>
+        </w:rPr>
+        <w:t>Whenever we need clustering connectivity data and Compactness clustering (ex. Kmeans) can’t do it well</w:t>
+      </w:r>
+      <w:r>
+        <w:rPr>
+          <w:rStyle w:val="Emphasis"/>
+          <w:b w:val="0"/>
+          <w:color w:val="auto"/>
+        </w:rPr>
+        <w:t>.</w:t>
+      </w:r>
+    </w:p>
+    <w:p>
+      <w:pPr>
+        <w:rPr>
+          <w:rStyle w:val="Emphasis"/>
+          <w:b w:val="0"/>
+          <w:color w:val="auto"/>
+        </w:rPr>
+      </w:pPr>
+      <w:r>
+        <w:rPr>
+          <w:rStyle w:val="Emphasis"/>
+          <w:b w:val="0"/>
+          <w:color w:val="auto"/>
+        </w:rPr>
+        <w:t>Segmenting objects from a noisy background using spectral clustering</w:t>
+      </w:r>
+      <w:r>
+        <w:rPr>
+          <w:rStyle w:val="Emphasis"/>
+          <w:b w:val="0"/>
+          <w:color w:val="auto"/>
+        </w:rPr>
+        <w:t xml:space="preserve"> (Compactness Clustering like K-means can not do it)</w:t>
+      </w:r>
+      <w:r>
+        <w:rPr>
+          <w:rStyle w:val="Emphasis"/>
+          <w:b w:val="0"/>
+          <w:color w:val="auto"/>
+        </w:rPr>
+        <w:t>.</w:t>
+      </w:r>
+    </w:p>
+    <w:p>
+      <w:pPr>
+        <w:jc w:val="center"/>
+        <w:rPr>
+          <w:rStyle w:val="Emphasis"/>
+          <w:b w:val="0"/>
+          <w:color w:val="auto"/>
+        </w:rPr>
+      </w:pPr>
+      <w:r>
+        <w:rPr>
+          <w:noProof/>
+        </w:rPr>
+        <w:drawing>
+          <wp:inline distT="0" distB="0" distL="0" distR="0" wp14:anchorId="74FA1BBE" wp14:editId="5D60DEB1">
+            <wp:extent cx="4733925" cy="2133600"/>
+            <wp:effectExtent l="0" t="0" r="9525" b="0"/>
+            <wp:docPr id="16" name="Picture 16"/>
+            <wp:cNvGraphicFramePr>
+              <a:graphicFrameLocks xmlns:a="http://schemas.openxmlformats.org/drawingml/2006/main" noChangeAspect="1"/>
+            </wp:cNvGraphicFramePr>
+            <a:graphic xmlns:a="http://schemas.openxmlformats.org/drawingml/2006/main">
+              <a:graphicData uri="http://schemas.openxmlformats.org/drawingml/2006/picture">
+                <pic:pic xmlns:pic="http://schemas.openxmlformats.org/drawingml/2006/picture">
+                  <pic:nvPicPr>
+                    <pic:cNvPr id="1" name=""/>
+                    <pic:cNvPicPr/>
+                  </pic:nvPicPr>
+                  <pic:blipFill>
+                    <a:blip r:embed="rId32"/>
+                    <a:stretch>
+                      <a:fillRect/>
+                    </a:stretch>
+                  </pic:blipFill>
+                  <pic:spPr>
+                    <a:xfrm>
+                      <a:off x="0" y="0"/>
+                      <a:ext cx="4733925" cy="2133600"/>
+                    </a:xfrm>
+                    <a:prstGeom prst="rect">
+                      <a:avLst/>
+                    </a:prstGeom>
+                  </pic:spPr>
+                </pic:pic>
+              </a:graphicData>
+            </a:graphic>
+          </wp:inline>
+        </w:drawing>
+      </w:r>
+    </w:p>
+    <w:p>
+      <w:pPr>
+        <w:jc w:val="center"/>
+        <w:rPr>
+          <w:rStyle w:val="Emphasis"/>
+          <w:b w:val="0"/>
+          <w:color w:val="auto"/>
+        </w:rPr>
+      </w:pPr>
+      <w:r>
+        <w:rPr>
+          <w:rStyle w:val="Emphasis"/>
+          <w:b w:val="0"/>
+          <w:color w:val="auto"/>
+        </w:rPr>
+        <w:t>Figure 10. Noise data with spectral clustering</w:t>
+      </w:r>
+    </w:p>
+    <w:p>
+      <w:pPr>
+        <w:rPr>
+          <w:rStyle w:val="Emphasis"/>
+        </w:rPr>
+      </w:pPr>
+      <w:r>
+        <w:rPr>
+          <w:rStyle w:val="Emphasis"/>
+        </w:rPr>
+        <w:lastRenderedPageBreak/>
+        <w:t>DBSCAN</w:t>
+      </w:r>
+    </w:p>
+    <w:p>
+      <w:pPr>
+        <w:rPr>
+          <w:rStyle w:val="Emphasis"/>
+          <w:color w:val="2B579A" w:themeColor="accent5"/>
+        </w:rPr>
+      </w:pPr>
+      <w:r>
+        <w:rPr>
+          <w:rStyle w:val="Emphasis"/>
+          <w:color w:val="2B579A" w:themeColor="accent5"/>
+        </w:rPr>
+        <w:t>Introduction</w:t>
+      </w:r>
+    </w:p>
+    <w:p>
+      <w:pPr>
+        <w:rPr>
+          <w:rStyle w:val="Emphasis"/>
+          <w:b w:val="0"/>
+          <w:color w:val="auto"/>
+        </w:rPr>
+      </w:pPr>
+      <w:r>
+        <w:rPr>
+          <w:rStyle w:val="Emphasis"/>
+          <w:b w:val="0"/>
+          <w:color w:val="auto"/>
+        </w:rPr>
+        <w:t>The DBSCAN algorithm views clusters as areas of high density sep</w:t>
+      </w:r>
+      <w:r>
+        <w:rPr>
+          <w:rStyle w:val="Emphasis"/>
+          <w:b w:val="0"/>
+          <w:color w:val="auto"/>
+        </w:rPr>
+        <w:t>arated by areas of low density.</w:t>
+      </w:r>
+    </w:p>
+    <w:p>
+      <w:pPr>
+        <w:rPr>
+          <w:rStyle w:val="Emphasis"/>
+          <w:b w:val="0"/>
+          <w:color w:val="auto"/>
+        </w:rPr>
+      </w:pPr>
+      <w:r>
+        <w:rPr>
+          <w:rStyle w:val="Emphasis"/>
+          <w:b w:val="0"/>
+          <w:color w:val="auto"/>
+        </w:rPr>
+        <w:t>Cluster</w:t>
+      </w:r>
+      <w:r>
+        <w:rPr>
+          <w:rStyle w:val="Emphasis"/>
+          <w:b w:val="0"/>
+          <w:color w:val="auto"/>
+        </w:rPr>
+        <w:t xml:space="preserve"> found by DBSCAN can be any shape, as oppose</w:t>
+      </w:r>
+      <w:r>
+        <w:rPr>
+          <w:rStyle w:val="Emphasis"/>
+          <w:b w:val="0"/>
+          <w:color w:val="auto"/>
+        </w:rPr>
+        <w:t xml:space="preserve">d to k-means which assumes that </w:t>
+      </w:r>
+      <w:r>
+        <w:rPr>
+          <w:rStyle w:val="Emphasis"/>
+          <w:b w:val="0"/>
+          <w:color w:val="auto"/>
+        </w:rPr>
+        <w:t>clusters are convex shaped</w:t>
+      </w:r>
+      <w:r>
+        <w:rPr>
+          <w:rStyle w:val="Emphasis"/>
+          <w:b w:val="0"/>
+          <w:color w:val="auto"/>
+        </w:rPr>
+        <w:t>.</w:t>
+      </w:r>
+    </w:p>
+    <w:p>
+      <w:pPr>
+        <w:rPr>
+          <w:rStyle w:val="Emphasis"/>
+          <w:b w:val="0"/>
+          <w:color w:val="auto"/>
+        </w:rPr>
+      </w:pPr>
+      <w:r>
+        <w:rPr>
+          <w:rStyle w:val="Emphasis"/>
+          <w:b w:val="0"/>
+          <w:color w:val="auto"/>
+        </w:rPr>
+        <w:t xml:space="preserve">DBSCAN </w:t>
+      </w:r>
+      <w:bookmarkStart w:id="1" w:name="_GoBack"/>
+      <w:bookmarkEnd w:id="1"/>
+      <w:r>
+        <w:rPr>
+          <w:rStyle w:val="Emphasis"/>
+          <w:b w:val="0"/>
+          <w:color w:val="auto"/>
+        </w:rPr>
+        <w:t>always generating the same clusters when given the same data in the same order. However, the results can differ when data is provided in a different order.</w:t>
+      </w:r>
+    </w:p>
+    <w:p>
+      <w:pPr>
+        <w:jc w:val="center"/>
+        <w:rPr>
+          <w:noProof/>
+        </w:rPr>
+      </w:pPr>
+      <w:r>
+        <w:rPr>
+          <w:noProof/>
+        </w:rPr>
+        <w:drawing>
+          <wp:inline distT="0" distB="0" distL="0" distR="0">
+            <wp:extent cx="5943600" cy="5507583"/>
+            <wp:effectExtent l="19050" t="19050" r="19050" b="17145"/>
+            <wp:docPr id="17" name="Picture 17" descr="http://www.sthda.com/sthda/RDoc/figure/clustering/dbscan-density-based-clustering-dbscan-factoextra-ggplot2-1.png"/>
+            <wp:cNvGraphicFramePr>
+              <a:graphicFrameLocks xmlns:a="http://schemas.openxmlformats.org/drawingml/2006/main" noChangeAspect="1"/>
+            </wp:cNvGraphicFramePr>
+            <a:graphic xmlns:a="http://schemas.openxmlformats.org/drawingml/2006/main">
+              <a:graphicData uri="http://schemas.openxmlformats.org/drawingml/2006/picture">
+                <pic:pic xmlns:pic="http://schemas.openxmlformats.org/drawingml/2006/picture">
+                  <pic:nvPicPr>
+                    <pic:cNvPr id="0" name="Picture 10" descr="http://www.sthda.com/sthda/RDoc/figure/clustering/dbscan-density-based-clustering-dbscan-factoextra-ggplot2-1.png"/>
+                    <pic:cNvPicPr>
+                      <a:picLocks noChangeAspect="1" noChangeArrowheads="1"/>
+                    </pic:cNvPicPr>
+                  </pic:nvPicPr>
+                  <pic:blipFill>
+                    <a:blip r:embed="rId33">
+                      <a:extLst>
+                        <a:ext uri="{28A0092B-C50C-407E-A947-70E740481C1C}">
+                          <a14:useLocalDpi xmlns:a14="http://schemas.microsoft.com/office/drawing/2010/main" val="0"/>
+                        </a:ext>
+                      </a:extLst>
+                    </a:blip>
+                    <a:srcRect/>
+                    <a:stretch>
+                      <a:fillRect/>
+                    </a:stretch>
+                  </pic:blipFill>
+                  <pic:spPr bwMode="auto">
+                    <a:xfrm>
+                      <a:off x="0" y="0"/>
+                      <a:ext cx="5943600" cy="5507583"/>
+                    </a:xfrm>
+                    <a:prstGeom prst="rect">
+                      <a:avLst/>
+                    </a:prstGeom>
+                    <a:noFill/>
+                    <a:ln>
+                      <a:solidFill>
+                        <a:schemeClr val="accent1"/>
+                      </a:solidFill>
+                    </a:ln>
+                  </pic:spPr>
+                </pic:pic>
+              </a:graphicData>
+            </a:graphic>
+          </wp:inline>
+        </w:drawing>
+      </w:r>
+    </w:p>
+    <w:p>
+      <w:pPr>
+        <w:jc w:val="center"/>
+        <w:rPr>
+          <w:noProof/>
+        </w:rPr>
+      </w:pPr>
+      <w:r>
+        <w:rPr>
+          <w:noProof/>
+        </w:rPr>
+        <w:t>Figure 11. DBSCAN example</w:t>
+      </w:r>
+    </w:p>
+    <w:p>
+      <w:pPr>
+        <w:rPr>
+          <w:rStyle w:val="Emphasis"/>
+          <w:color w:val="2B579A" w:themeColor="accent5"/>
+        </w:rPr>
+      </w:pPr>
+      <w:r>
+        <w:rPr>
+          <w:rStyle w:val="Emphasis"/>
+          <w:color w:val="2B579A" w:themeColor="accent5"/>
+        </w:rPr>
+        <w:t>Where can I use it</w:t>
+      </w:r>
+    </w:p>
+    <w:p>
+      <w:pPr>
+        <w:rPr>
+          <w:rStyle w:val="Emphasis"/>
+          <w:color w:val="2B579A" w:themeColor="accent5"/>
+        </w:rPr>
+      </w:pPr>
+    </w:p>
+    <w:p>
+      <w:pPr>
+        <w:rPr>
+          <w:rStyle w:val="Emphasis"/>
+          <w:color w:val="2B579A" w:themeColor="accent5"/>
+        </w:rPr>
+      </w:pPr>
+      <w:r>
+        <w:rPr>
+          <w:rStyle w:val="Emphasis"/>
+          <w:color w:val="2B579A" w:themeColor="accent5"/>
+        </w:rPr>
+        <w:t>Note</w:t>
+      </w:r>
+    </w:p>
+    <w:p>
+      <w:pPr>
+        <w:rPr>
+          <w:rStyle w:val="Emphasis"/>
+          <w:b w:val="0"/>
+          <w:color w:val="auto"/>
+        </w:rPr>
+      </w:pPr>
+      <w:r>
+        <w:rPr>
+          <w:rStyle w:val="Emphasis"/>
+          <w:b w:val="0"/>
+          <w:color w:val="auto"/>
+        </w:rPr>
+        <w:t>One important thing when using DBSC is choosing a suitable parameter value. (the clustering result is really sensitive with those value)</w:t>
+      </w:r>
+    </w:p>
+    <w:p>
+      <w:pPr>
+        <w:rPr>
+          <w:rStyle w:val="Emphasis"/>
+        </w:rPr>
+      </w:pPr>
+      <w:r>
+        <w:rPr>
+          <w:rStyle w:val="Emphasis"/>
+        </w:rPr>
+        <w:t>Agglomerative</w:t>
+      </w:r>
+      <w:r>
+        <w:rPr>
+          <w:rStyle w:val="Emphasis"/>
+        </w:rPr>
+        <w:t xml:space="preserve"> </w:t>
+      </w:r>
+      <w:r>
+        <w:rPr>
+          <w:rStyle w:val="Emphasis"/>
+        </w:rPr>
+        <w:t>Clustering</w:t>
+      </w:r>
+    </w:p>
+    <w:p>
+      <w:pPr>
+        <w:rPr>
+          <w:rStyle w:val="Emphasis"/>
+          <w:color w:val="2B579A" w:themeColor="accent5"/>
+        </w:rPr>
+      </w:pPr>
+      <w:r>
+        <w:rPr>
+          <w:rStyle w:val="Emphasis"/>
+          <w:color w:val="2B579A" w:themeColor="accent5"/>
+        </w:rPr>
+        <w:t>Introduction</w:t>
+      </w:r>
+    </w:p>
+    <w:p>
+      <w:pPr>
+        <w:rPr>
+          <w:rStyle w:val="Emphasis"/>
+        </w:rPr>
+      </w:pPr>
+    </w:p>
+    <w:p>
+      <w:pPr>
+        <w:rPr>
+          <w:rStyle w:val="Emphasis"/>
+          <w:color w:val="2B579A" w:themeColor="accent5"/>
+        </w:rPr>
+      </w:pPr>
+      <w:r>
+        <w:rPr>
+          <w:rStyle w:val="Emphasis"/>
+          <w:color w:val="2B579A" w:themeColor="accent5"/>
+        </w:rPr>
+        <w:t>Where can I use it</w:t>
       </w:r>
     </w:p>
     <w:p/>
@@ -4218,6 +5330,95 @@
     </w:lvl>
   </w:abstractNum>
   <w:abstractNum w:abstractNumId="12" w15:restartNumberingAfterBreak="0">
+    <w:nsid w:val="2E1C2BE9"/>
+    <w:multiLevelType w:val="hybridMultilevel"/>
+    <w:tmpl w:val="4BAEA3B2"/>
+    <w:lvl w:ilvl="0" w:tplc="0409000F">
+      <w:start w:val="1"/>
+      <w:numFmt w:val="decimal"/>
+      <w:lvlText w:val="%1."/>
+      <w:lvlJc w:val="left"/>
+      <w:pPr>
+        <w:ind w:left="720" w:hanging="360"/>
+      </w:pPr>
+      <w:rPr>
+        <w:rFonts w:hint="default"/>
+      </w:rPr>
+    </w:lvl>
+    <w:lvl w:ilvl="1" w:tplc="04090019" w:tentative="1">
+      <w:start w:val="1"/>
+      <w:numFmt w:val="lowerLetter"/>
+      <w:lvlText w:val="%2."/>
+      <w:lvlJc w:val="left"/>
+      <w:pPr>
+        <w:ind w:left="1440" w:hanging="360"/>
+      </w:pPr>
+    </w:lvl>
+    <w:lvl w:ilvl="2" w:tplc="0409001B" w:tentative="1">
+      <w:start w:val="1"/>
+      <w:numFmt w:val="lowerRoman"/>
+      <w:lvlText w:val="%3."/>
+      <w:lvlJc w:val="right"/>
+      <w:pPr>
+        <w:ind w:left="2160" w:hanging="180"/>
+      </w:pPr>
+    </w:lvl>
+    <w:lvl w:ilvl="3" w:tplc="0409000F" w:tentative="1">
+      <w:start w:val="1"/>
+      <w:numFmt w:val="decimal"/>
+      <w:lvlText w:val="%4."/>
+      <w:lvlJc w:val="left"/>
+      <w:pPr>
+        <w:ind w:left="2880" w:hanging="360"/>
+      </w:pPr>
+    </w:lvl>
+    <w:lvl w:ilvl="4" w:tplc="04090019" w:tentative="1">
+      <w:start w:val="1"/>
+      <w:numFmt w:val="lowerLetter"/>
+      <w:lvlText w:val="%5."/>
+      <w:lvlJc w:val="left"/>
+      <w:pPr>
+        <w:ind w:left="3600" w:hanging="360"/>
+      </w:pPr>
+    </w:lvl>
+    <w:lvl w:ilvl="5" w:tplc="0409001B" w:tentative="1">
+      <w:start w:val="1"/>
+      <w:numFmt w:val="lowerRoman"/>
+      <w:lvlText w:val="%6."/>
+      <w:lvlJc w:val="right"/>
+      <w:pPr>
+        <w:ind w:left="4320" w:hanging="180"/>
+      </w:pPr>
+    </w:lvl>
+    <w:lvl w:ilvl="6" w:tplc="0409000F" w:tentative="1">
+      <w:start w:val="1"/>
+      <w:numFmt w:val="decimal"/>
+      <w:lvlText w:val="%7."/>
+      <w:lvlJc w:val="left"/>
+      <w:pPr>
+        <w:ind w:left="5040" w:hanging="360"/>
+      </w:pPr>
+    </w:lvl>
+    <w:lvl w:ilvl="7" w:tplc="04090019" w:tentative="1">
+      <w:start w:val="1"/>
+      <w:numFmt w:val="lowerLetter"/>
+      <w:lvlText w:val="%8."/>
+      <w:lvlJc w:val="left"/>
+      <w:pPr>
+        <w:ind w:left="5760" w:hanging="360"/>
+      </w:pPr>
+    </w:lvl>
+    <w:lvl w:ilvl="8" w:tplc="0409001B" w:tentative="1">
+      <w:start w:val="1"/>
+      <w:numFmt w:val="lowerRoman"/>
+      <w:lvlText w:val="%9."/>
+      <w:lvlJc w:val="right"/>
+      <w:pPr>
+        <w:ind w:left="6480" w:hanging="180"/>
+      </w:pPr>
+    </w:lvl>
+  </w:abstractNum>
+  <w:abstractNum w:abstractNumId="13" w15:restartNumberingAfterBreak="0">
     <w:nsid w:val="4A671E8A"/>
     <w:multiLevelType w:val="hybridMultilevel"/>
     <w:tmpl w:val="829E4CA2"/>
@@ -4330,7 +5531,7 @@
       </w:rPr>
     </w:lvl>
   </w:abstractNum>
-  <w:abstractNum w:abstractNumId="13" w15:restartNumberingAfterBreak="0">
+  <w:abstractNum w:abstractNumId="14" w15:restartNumberingAfterBreak="0">
     <w:nsid w:val="5A3D1710"/>
     <w:multiLevelType w:val="hybridMultilevel"/>
     <w:tmpl w:val="45AE9828"/>
@@ -4443,7 +5644,7 @@
       </w:rPr>
     </w:lvl>
   </w:abstractNum>
-  <w:abstractNum w:abstractNumId="14" w15:restartNumberingAfterBreak="0">
+  <w:abstractNum w:abstractNumId="15" w15:restartNumberingAfterBreak="0">
     <w:nsid w:val="5FB452A4"/>
     <w:multiLevelType w:val="hybridMultilevel"/>
     <w:tmpl w:val="85DE082C"/>
@@ -4556,7 +5757,7 @@
       </w:rPr>
     </w:lvl>
   </w:abstractNum>
-  <w:abstractNum w:abstractNumId="15" w15:restartNumberingAfterBreak="0">
+  <w:abstractNum w:abstractNumId="16" w15:restartNumberingAfterBreak="0">
     <w:nsid w:val="65CB62FC"/>
     <w:multiLevelType w:val="hybridMultilevel"/>
     <w:tmpl w:val="8236EE26"/>
@@ -4669,7 +5870,96 @@
       </w:rPr>
     </w:lvl>
   </w:abstractNum>
-  <w:abstractNum w:abstractNumId="16" w15:restartNumberingAfterBreak="0">
+  <w:abstractNum w:abstractNumId="17" w15:restartNumberingAfterBreak="0">
+    <w:nsid w:val="66DD706A"/>
+    <w:multiLevelType w:val="hybridMultilevel"/>
+    <w:tmpl w:val="A4246C30"/>
+    <w:lvl w:ilvl="0" w:tplc="0409000F">
+      <w:start w:val="1"/>
+      <w:numFmt w:val="decimal"/>
+      <w:lvlText w:val="%1."/>
+      <w:lvlJc w:val="left"/>
+      <w:pPr>
+        <w:ind w:left="720" w:hanging="360"/>
+      </w:pPr>
+      <w:rPr>
+        <w:rFonts w:hint="default"/>
+      </w:rPr>
+    </w:lvl>
+    <w:lvl w:ilvl="1" w:tplc="04090019" w:tentative="1">
+      <w:start w:val="1"/>
+      <w:numFmt w:val="lowerLetter"/>
+      <w:lvlText w:val="%2."/>
+      <w:lvlJc w:val="left"/>
+      <w:pPr>
+        <w:ind w:left="1440" w:hanging="360"/>
+      </w:pPr>
+    </w:lvl>
+    <w:lvl w:ilvl="2" w:tplc="0409001B" w:tentative="1">
+      <w:start w:val="1"/>
+      <w:numFmt w:val="lowerRoman"/>
+      <w:lvlText w:val="%3."/>
+      <w:lvlJc w:val="right"/>
+      <w:pPr>
+        <w:ind w:left="2160" w:hanging="180"/>
+      </w:pPr>
+    </w:lvl>
+    <w:lvl w:ilvl="3" w:tplc="0409000F" w:tentative="1">
+      <w:start w:val="1"/>
+      <w:numFmt w:val="decimal"/>
+      <w:lvlText w:val="%4."/>
+      <w:lvlJc w:val="left"/>
+      <w:pPr>
+        <w:ind w:left="2880" w:hanging="360"/>
+      </w:pPr>
+    </w:lvl>
+    <w:lvl w:ilvl="4" w:tplc="04090019" w:tentative="1">
+      <w:start w:val="1"/>
+      <w:numFmt w:val="lowerLetter"/>
+      <w:lvlText w:val="%5."/>
+      <w:lvlJc w:val="left"/>
+      <w:pPr>
+        <w:ind w:left="3600" w:hanging="360"/>
+      </w:pPr>
+    </w:lvl>
+    <w:lvl w:ilvl="5" w:tplc="0409001B" w:tentative="1">
+      <w:start w:val="1"/>
+      <w:numFmt w:val="lowerRoman"/>
+      <w:lvlText w:val="%6."/>
+      <w:lvlJc w:val="right"/>
+      <w:pPr>
+        <w:ind w:left="4320" w:hanging="180"/>
+      </w:pPr>
+    </w:lvl>
+    <w:lvl w:ilvl="6" w:tplc="0409000F" w:tentative="1">
+      <w:start w:val="1"/>
+      <w:numFmt w:val="decimal"/>
+      <w:lvlText w:val="%7."/>
+      <w:lvlJc w:val="left"/>
+      <w:pPr>
+        <w:ind w:left="5040" w:hanging="360"/>
+      </w:pPr>
+    </w:lvl>
+    <w:lvl w:ilvl="7" w:tplc="04090019" w:tentative="1">
+      <w:start w:val="1"/>
+      <w:numFmt w:val="lowerLetter"/>
+      <w:lvlText w:val="%8."/>
+      <w:lvlJc w:val="left"/>
+      <w:pPr>
+        <w:ind w:left="5760" w:hanging="360"/>
+      </w:pPr>
+    </w:lvl>
+    <w:lvl w:ilvl="8" w:tplc="0409001B" w:tentative="1">
+      <w:start w:val="1"/>
+      <w:numFmt w:val="lowerRoman"/>
+      <w:lvlText w:val="%9."/>
+      <w:lvlJc w:val="right"/>
+      <w:pPr>
+        <w:ind w:left="6480" w:hanging="180"/>
+      </w:pPr>
+    </w:lvl>
+  </w:abstractNum>
+  <w:abstractNum w:abstractNumId="18" w15:restartNumberingAfterBreak="0">
     <w:nsid w:val="672B3336"/>
     <w:multiLevelType w:val="hybridMultilevel"/>
     <w:tmpl w:val="2312CFA8"/>
@@ -4759,7 +6049,7 @@
       </w:pPr>
     </w:lvl>
   </w:abstractNum>
-  <w:abstractNum w:abstractNumId="17" w15:restartNumberingAfterBreak="0">
+  <w:abstractNum w:abstractNumId="19" w15:restartNumberingAfterBreak="0">
     <w:nsid w:val="689D2D63"/>
     <w:multiLevelType w:val="hybridMultilevel"/>
     <w:tmpl w:val="56BE27C8"/>
@@ -4872,7 +6162,7 @@
       </w:rPr>
     </w:lvl>
   </w:abstractNum>
-  <w:abstractNum w:abstractNumId="18" w15:restartNumberingAfterBreak="0">
+  <w:abstractNum w:abstractNumId="20" w15:restartNumberingAfterBreak="0">
     <w:nsid w:val="7A4C77C6"/>
     <w:multiLevelType w:val="multilevel"/>
     <w:tmpl w:val="38AC6FF4"/>
@@ -4990,7 +6280,7 @@
       </w:rPr>
     </w:lvl>
   </w:abstractNum>
-  <w:abstractNum w:abstractNumId="19" w15:restartNumberingAfterBreak="0">
+  <w:abstractNum w:abstractNumId="21" w15:restartNumberingAfterBreak="0">
     <w:nsid w:val="7C3432E8"/>
     <w:multiLevelType w:val="hybridMultilevel"/>
     <w:tmpl w:val="EBA847C0"/>
@@ -5104,19 +6394,19 @@
     </w:lvl>
   </w:abstractNum>
   <w:num w:numId="1">
-    <w:abstractNumId w:val="18"/>
+    <w:abstractNumId w:val="20"/>
   </w:num>
   <w:num w:numId="2">
-    <w:abstractNumId w:val="18"/>
+    <w:abstractNumId w:val="20"/>
     <w:lvlOverride w:ilvl="0">
       <w:startOverride w:val="1"/>
     </w:lvlOverride>
   </w:num>
   <w:num w:numId="3">
-    <w:abstractNumId w:val="18"/>
+    <w:abstractNumId w:val="20"/>
   </w:num>
   <w:num w:numId="4">
-    <w:abstractNumId w:val="18"/>
+    <w:abstractNumId w:val="20"/>
     <w:lvlOverride w:ilvl="0">
       <w:startOverride w:val="1"/>
     </w:lvlOverride>
@@ -5125,13 +6415,13 @@
     <w:abstractNumId w:val="8"/>
   </w:num>
   <w:num w:numId="6">
-    <w:abstractNumId w:val="18"/>
+    <w:abstractNumId w:val="20"/>
     <w:lvlOverride w:ilvl="0">
       <w:startOverride w:val="1"/>
     </w:lvlOverride>
   </w:num>
   <w:num w:numId="7">
-    <w:abstractNumId w:val="18"/>
+    <w:abstractNumId w:val="20"/>
     <w:lvlOverride w:ilvl="0">
       <w:startOverride w:val="1"/>
     </w:lvlOverride>
@@ -5164,7 +6454,7 @@
     <w:abstractNumId w:val="10"/>
   </w:num>
   <w:num w:numId="9">
-    <w:abstractNumId w:val="18"/>
+    <w:abstractNumId w:val="20"/>
     <w:lvlOverride w:ilvl="0">
       <w:startOverride w:val="1"/>
     </w:lvlOverride>
@@ -5194,7 +6484,7 @@
     </w:lvlOverride>
   </w:num>
   <w:num w:numId="10">
-    <w:abstractNumId w:val="18"/>
+    <w:abstractNumId w:val="20"/>
     <w:lvlOverride w:ilvl="0">
       <w:startOverride w:val="1"/>
     </w:lvlOverride>
@@ -5248,31 +6538,37 @@
     <w:abstractNumId w:val="0"/>
   </w:num>
   <w:num w:numId="19">
-    <w:abstractNumId w:val="13"/>
+    <w:abstractNumId w:val="14"/>
   </w:num>
   <w:num w:numId="20">
-    <w:abstractNumId w:val="14"/>
+    <w:abstractNumId w:val="15"/>
   </w:num>
   <w:num w:numId="21">
-    <w:abstractNumId w:val="16"/>
+    <w:abstractNumId w:val="18"/>
   </w:num>
   <w:num w:numId="22">
-    <w:abstractNumId w:val="12"/>
+    <w:abstractNumId w:val="13"/>
   </w:num>
   <w:num w:numId="23">
     <w:abstractNumId w:val="9"/>
   </w:num>
   <w:num w:numId="24">
-    <w:abstractNumId w:val="17"/>
+    <w:abstractNumId w:val="19"/>
   </w:num>
   <w:num w:numId="25">
-    <w:abstractNumId w:val="19"/>
+    <w:abstractNumId w:val="21"/>
   </w:num>
   <w:num w:numId="26">
     <w:abstractNumId w:val="11"/>
   </w:num>
   <w:num w:numId="27">
-    <w:abstractNumId w:val="15"/>
+    <w:abstractNumId w:val="16"/>
+  </w:num>
+  <w:num w:numId="28">
+    <w:abstractNumId w:val="12"/>
+  </w:num>
+  <w:num w:numId="29">
+    <w:abstractNumId w:val="17"/>
   </w:num>
 </w:numbering>
 </file>
@@ -30839,7 +32135,7 @@
 </file>
 
 <file path=customXml/itemProps1.xml><?xml version="1.0" encoding="utf-8"?>
-<ds:datastoreItem xmlns:ds="http://schemas.openxmlformats.org/officeDocument/2006/customXml" ds:itemID="{DA11BD26-CAA7-421C-82C0-BFFF682CAE7A}">
+<ds:datastoreItem xmlns:ds="http://schemas.openxmlformats.org/officeDocument/2006/customXml" ds:itemID="{BAD6C9E2-AD44-4319-8208-FBD52652D249}">
   <ds:schemaRefs>
     <ds:schemaRef ds:uri="http://schemas.openxmlformats.org/officeDocument/2006/bibliography"/>
   </ds:schemaRefs>

</xml_diff>